<commit_message>
Plan de Gestion de SCM - Modelado BPMN - Deployment
</commit_message>
<xml_diff>
--- a/01-Documentos/01-Planes/SGI-PGCS.docx
+++ b/01-Documentos/01-Planes/SGI-PGCS.docx
@@ -36,12 +36,12 @@
             <wp:extent cx="2281450" cy="2281450"/>
             <wp:effectExtent b="0" l="0" r="0" t="0"/>
             <wp:wrapNone/>
-            <wp:docPr descr="gráfico de la esquina " id="10" name="image3.png"/>
+            <wp:docPr descr="gráfico de la esquina " id="12" name="image8.png"/>
             <a:graphic>
               <a:graphicData uri="http://schemas.openxmlformats.org/drawingml/2006/picture">
                 <pic:pic>
                   <pic:nvPicPr>
-                    <pic:cNvPr descr="gráfico de la esquina " id="0" name="image3.png"/>
+                    <pic:cNvPr descr="gráfico de la esquina " id="0" name="image8.png"/>
                     <pic:cNvPicPr preferRelativeResize="0"/>
                   </pic:nvPicPr>
                   <pic:blipFill>
@@ -222,7 +222,7 @@
             <wp:extent cx="1495425" cy="1645415"/>
             <wp:effectExtent b="0" l="0" r="0" t="0"/>
             <wp:wrapNone/>
-            <wp:docPr id="4" name="image1.png"/>
+            <wp:docPr id="5" name="image1.png"/>
             <a:graphic>
               <a:graphicData uri="http://schemas.openxmlformats.org/drawingml/2006/picture">
                 <pic:pic>
@@ -682,12 +682,12 @@
             <wp:extent cx="7791450" cy="1065497"/>
             <wp:effectExtent b="0" l="0" r="0" t="0"/>
             <wp:wrapNone/>
-            <wp:docPr descr="gráfico del pie de página" id="7" name="image9.png"/>
+            <wp:docPr descr="gráfico del pie de página" id="9" name="image14.png"/>
             <a:graphic>
               <a:graphicData uri="http://schemas.openxmlformats.org/drawingml/2006/picture">
                 <pic:pic>
                   <pic:nvPicPr>
-                    <pic:cNvPr descr="gráfico del pie de página" id="0" name="image9.png"/>
+                    <pic:cNvPr descr="gráfico del pie de página" id="0" name="image14.png"/>
                     <pic:cNvPicPr preferRelativeResize="0"/>
                   </pic:nvPicPr>
                   <pic:blipFill>
@@ -17833,12 +17833,12 @@
           <wp:inline distB="114300" distT="114300" distL="114300" distR="114300">
             <wp:extent cx="6587077" cy="2571367"/>
             <wp:effectExtent b="0" l="0" r="0" t="0"/>
-            <wp:docPr id="3" name="image13.jpg"/>
+            <wp:docPr id="4" name="image15.jpg"/>
             <a:graphic>
               <a:graphicData uri="http://schemas.openxmlformats.org/drawingml/2006/picture">
                 <pic:pic>
                   <pic:nvPicPr>
-                    <pic:cNvPr id="0" name="image13.jpg"/>
+                    <pic:cNvPr id="0" name="image15.jpg"/>
                     <pic:cNvPicPr preferRelativeResize="0"/>
                   </pic:nvPicPr>
                   <pic:blipFill>
@@ -40534,12 +40534,12 @@
           <wp:inline distB="114300" distT="114300" distL="114300" distR="114300">
             <wp:extent cx="5544040" cy="1952386"/>
             <wp:effectExtent b="0" l="0" r="0" t="0"/>
-            <wp:docPr id="2" name="image8.png"/>
+            <wp:docPr id="3" name="image7.png"/>
             <a:graphic>
               <a:graphicData uri="http://schemas.openxmlformats.org/drawingml/2006/picture">
                 <pic:pic>
                   <pic:nvPicPr>
-                    <pic:cNvPr id="0" name="image8.png"/>
+                    <pic:cNvPr id="0" name="image7.png"/>
                     <pic:cNvPicPr preferRelativeResize="0"/>
                   </pic:nvPicPr>
                   <pic:blipFill>
@@ -40579,12 +40579,12 @@
           <wp:inline distB="114300" distT="114300" distL="114300" distR="114300">
             <wp:extent cx="5731200" cy="3594100"/>
             <wp:effectExtent b="0" l="0" r="0" t="0"/>
-            <wp:docPr id="11" name="image6.png"/>
+            <wp:docPr id="13" name="image3.png"/>
             <a:graphic>
               <a:graphicData uri="http://schemas.openxmlformats.org/drawingml/2006/picture">
                 <pic:pic>
                   <pic:nvPicPr>
-                    <pic:cNvPr id="0" name="image6.png"/>
+                    <pic:cNvPr id="0" name="image3.png"/>
                     <pic:cNvPicPr preferRelativeResize="0"/>
                   </pic:nvPicPr>
                   <pic:blipFill>
@@ -40624,12 +40624,12 @@
           <wp:inline distB="114300" distT="114300" distL="114300" distR="114300">
             <wp:extent cx="5731200" cy="3619500"/>
             <wp:effectExtent b="0" l="0" r="0" t="0"/>
-            <wp:docPr id="9" name="image7.png"/>
+            <wp:docPr id="11" name="image5.png"/>
             <a:graphic>
               <a:graphicData uri="http://schemas.openxmlformats.org/drawingml/2006/picture">
                 <pic:pic>
                   <pic:nvPicPr>
-                    <pic:cNvPr id="0" name="image7.png"/>
+                    <pic:cNvPr id="0" name="image5.png"/>
                     <pic:cNvPicPr preferRelativeResize="0"/>
                   </pic:nvPicPr>
                   <pic:blipFill>
@@ -40708,12 +40708,12 @@
           <wp:inline distB="114300" distT="114300" distL="114300" distR="114300">
             <wp:extent cx="5731200" cy="3352800"/>
             <wp:effectExtent b="0" l="0" r="0" t="0"/>
-            <wp:docPr id="5" name="image2.png"/>
+            <wp:docPr id="7" name="image4.png"/>
             <a:graphic>
               <a:graphicData uri="http://schemas.openxmlformats.org/drawingml/2006/picture">
                 <pic:pic>
                   <pic:nvPicPr>
-                    <pic:cNvPr id="0" name="image2.png"/>
+                    <pic:cNvPr id="0" name="image4.png"/>
                     <pic:cNvPicPr preferRelativeResize="0"/>
                   </pic:nvPicPr>
                   <pic:blipFill>
@@ -40779,12 +40779,12 @@
           <wp:inline distB="114300" distT="114300" distL="114300" distR="114300">
             <wp:extent cx="5731200" cy="3454400"/>
             <wp:effectExtent b="0" l="0" r="0" t="0"/>
-            <wp:docPr id="13" name="image10.png"/>
+            <wp:docPr id="15" name="image9.png"/>
             <a:graphic>
               <a:graphicData uri="http://schemas.openxmlformats.org/drawingml/2006/picture">
                 <pic:pic>
                   <pic:nvPicPr>
-                    <pic:cNvPr id="0" name="image10.png"/>
+                    <pic:cNvPr id="0" name="image9.png"/>
                     <pic:cNvPicPr preferRelativeResize="0"/>
                   </pic:nvPicPr>
                   <pic:blipFill>
@@ -40853,12 +40853,12 @@
           <wp:inline distB="114300" distT="114300" distL="114300" distR="114300">
             <wp:extent cx="5731200" cy="2857500"/>
             <wp:effectExtent b="0" l="0" r="0" t="0"/>
-            <wp:docPr id="6" name="image5.png"/>
+            <wp:docPr id="8" name="image6.png"/>
             <a:graphic>
               <a:graphicData uri="http://schemas.openxmlformats.org/drawingml/2006/picture">
                 <pic:pic>
                   <pic:nvPicPr>
-                    <pic:cNvPr id="0" name="image5.png"/>
+                    <pic:cNvPr id="0" name="image6.png"/>
                     <pic:cNvPicPr preferRelativeResize="0"/>
                   </pic:nvPicPr>
                   <pic:blipFill>
@@ -40901,12 +40901,12 @@
           <wp:inline distB="114300" distT="114300" distL="114300" distR="114300">
             <wp:extent cx="5731200" cy="2095500"/>
             <wp:effectExtent b="0" l="0" r="0" t="0"/>
-            <wp:docPr id="12" name="image11.png"/>
+            <wp:docPr id="14" name="image2.png"/>
             <a:graphic>
               <a:graphicData uri="http://schemas.openxmlformats.org/drawingml/2006/picture">
                 <pic:pic>
                   <pic:nvPicPr>
-                    <pic:cNvPr id="0" name="image11.png"/>
+                    <pic:cNvPr id="0" name="image2.png"/>
                     <pic:cNvPicPr preferRelativeResize="0"/>
                   </pic:nvPicPr>
                   <pic:blipFill>
@@ -40949,12 +40949,12 @@
           <wp:inline distB="114300" distT="114300" distL="114300" distR="114300">
             <wp:extent cx="5731200" cy="1892300"/>
             <wp:effectExtent b="0" l="0" r="0" t="0"/>
-            <wp:docPr id="8" name="image4.png"/>
+            <wp:docPr id="10" name="image10.png"/>
             <a:graphic>
               <a:graphicData uri="http://schemas.openxmlformats.org/drawingml/2006/picture">
                 <pic:pic>
                   <pic:nvPicPr>
-                    <pic:cNvPr id="0" name="image4.png"/>
+                    <pic:cNvPr id="0" name="image10.png"/>
                     <pic:cNvPicPr preferRelativeResize="0"/>
                   </pic:nvPicPr>
                   <pic:blipFill>
@@ -48510,12 +48510,12 @@
           <wp:inline distB="114300" distT="114300" distL="114300" distR="114300">
             <wp:extent cx="6169350" cy="4176765"/>
             <wp:effectExtent b="0" l="0" r="0" t="0"/>
-            <wp:docPr id="14" name="image12.jpg"/>
+            <wp:docPr id="16" name="image16.jpg"/>
             <a:graphic>
               <a:graphicData uri="http://schemas.openxmlformats.org/drawingml/2006/picture">
                 <pic:pic>
                   <pic:nvPicPr>
-                    <pic:cNvPr id="0" name="image12.jpg"/>
+                    <pic:cNvPr id="0" name="image16.jpg"/>
                     <pic:cNvPicPr preferRelativeResize="0"/>
                   </pic:nvPicPr>
                   <pic:blipFill>
@@ -48545,11 +48545,336 @@
         </w:rPr>
       </w:r>
     </w:p>
+    <w:p>
+      <w:pPr>
+        <w:rPr>
+          <w:rFonts w:ascii="Times New Roman" w:cs="Times New Roman" w:eastAsia="Times New Roman" w:hAnsi="Times New Roman"/>
+          <w:sz w:val="24"/>
+          <w:szCs w:val="24"/>
+        </w:rPr>
+      </w:pPr>
+      <w:r>
+        <w:rPr>
+          <w:rtl w:val="0"/>
+        </w:rPr>
+      </w:r>
+    </w:p>
+    <w:p>
+      <w:pPr>
+        <w:rPr>
+          <w:rFonts w:ascii="Times New Roman" w:cs="Times New Roman" w:eastAsia="Times New Roman" w:hAnsi="Times New Roman"/>
+          <w:sz w:val="24"/>
+          <w:szCs w:val="24"/>
+        </w:rPr>
+      </w:pPr>
+      <w:r>
+        <w:rPr>
+          <w:rFonts w:ascii="Times New Roman" w:cs="Times New Roman" w:eastAsia="Times New Roman" w:hAnsi="Times New Roman"/>
+          <w:sz w:val="24"/>
+          <w:szCs w:val="24"/>
+          <w:rtl w:val="0"/>
+        </w:rPr>
+        <w:t xml:space="preserve">6.2 Computing Engine</w:t>
+      </w:r>
+    </w:p>
+    <w:p>
+      <w:pPr>
+        <w:rPr>
+          <w:rFonts w:ascii="Times New Roman" w:cs="Times New Roman" w:eastAsia="Times New Roman" w:hAnsi="Times New Roman"/>
+          <w:sz w:val="24"/>
+          <w:szCs w:val="24"/>
+        </w:rPr>
+      </w:pPr>
+      <w:r>
+        <w:rPr>
+          <w:rtl w:val="0"/>
+        </w:rPr>
+      </w:r>
+    </w:p>
+    <w:p>
+      <w:pPr>
+        <w:rPr>
+          <w:rFonts w:ascii="Times New Roman" w:cs="Times New Roman" w:eastAsia="Times New Roman" w:hAnsi="Times New Roman"/>
+          <w:sz w:val="24"/>
+          <w:szCs w:val="24"/>
+        </w:rPr>
+      </w:pPr>
+      <w:r>
+        <w:rPr>
+          <w:rFonts w:ascii="Times New Roman" w:cs="Times New Roman" w:eastAsia="Times New Roman" w:hAnsi="Times New Roman"/>
+          <w:sz w:val="24"/>
+          <w:szCs w:val="24"/>
+        </w:rPr>
+        <w:drawing>
+          <wp:inline distB="114300" distT="114300" distL="114300" distR="114300">
+            <wp:extent cx="6189591" cy="2066624"/>
+            <wp:effectExtent b="0" l="0" r="0" t="0"/>
+            <wp:docPr id="2" name="image11.png"/>
+            <a:graphic>
+              <a:graphicData uri="http://schemas.openxmlformats.org/drawingml/2006/picture">
+                <pic:pic>
+                  <pic:nvPicPr>
+                    <pic:cNvPr id="0" name="image11.png"/>
+                    <pic:cNvPicPr preferRelativeResize="0"/>
+                  </pic:nvPicPr>
+                  <pic:blipFill>
+                    <a:blip r:embed="rId19"/>
+                    <a:srcRect b="0" l="0" r="0" t="0"/>
+                    <a:stretch>
+                      <a:fillRect/>
+                    </a:stretch>
+                  </pic:blipFill>
+                  <pic:spPr>
+                    <a:xfrm>
+                      <a:off x="0" y="0"/>
+                      <a:ext cx="6189591" cy="2066624"/>
+                    </a:xfrm>
+                    <a:prstGeom prst="rect"/>
+                    <a:ln/>
+                  </pic:spPr>
+                </pic:pic>
+              </a:graphicData>
+            </a:graphic>
+          </wp:inline>
+        </w:drawing>
+      </w:r>
+      <w:r>
+        <w:rPr>
+          <w:rtl w:val="0"/>
+        </w:rPr>
+      </w:r>
+    </w:p>
+    <w:p>
+      <w:pPr>
+        <w:rPr>
+          <w:rFonts w:ascii="Times New Roman" w:cs="Times New Roman" w:eastAsia="Times New Roman" w:hAnsi="Times New Roman"/>
+          <w:sz w:val="24"/>
+          <w:szCs w:val="24"/>
+        </w:rPr>
+      </w:pPr>
+      <w:r>
+        <w:rPr>
+          <w:rtl w:val="0"/>
+        </w:rPr>
+      </w:r>
+    </w:p>
+    <w:p>
+      <w:pPr>
+        <w:rPr>
+          <w:rFonts w:ascii="Times New Roman" w:cs="Times New Roman" w:eastAsia="Times New Roman" w:hAnsi="Times New Roman"/>
+          <w:sz w:val="24"/>
+          <w:szCs w:val="24"/>
+        </w:rPr>
+      </w:pPr>
+      <w:r>
+        <w:rPr>
+          <w:rtl w:val="0"/>
+        </w:rPr>
+      </w:r>
+    </w:p>
+    <w:p>
+      <w:pPr>
+        <w:rPr>
+          <w:rFonts w:ascii="Times New Roman" w:cs="Times New Roman" w:eastAsia="Times New Roman" w:hAnsi="Times New Roman"/>
+          <w:sz w:val="24"/>
+          <w:szCs w:val="24"/>
+        </w:rPr>
+      </w:pPr>
+      <w:r>
+        <w:rPr>
+          <w:rtl w:val="0"/>
+        </w:rPr>
+      </w:r>
+    </w:p>
+    <w:p>
+      <w:pPr>
+        <w:rPr>
+          <w:rFonts w:ascii="Times New Roman" w:cs="Times New Roman" w:eastAsia="Times New Roman" w:hAnsi="Times New Roman"/>
+          <w:sz w:val="24"/>
+          <w:szCs w:val="24"/>
+        </w:rPr>
+      </w:pPr>
+      <w:r>
+        <w:rPr>
+          <w:rFonts w:ascii="Times New Roman" w:cs="Times New Roman" w:eastAsia="Times New Roman" w:hAnsi="Times New Roman"/>
+          <w:sz w:val="24"/>
+          <w:szCs w:val="24"/>
+          <w:rtl w:val="0"/>
+        </w:rPr>
+        <w:t xml:space="preserve">6.3 Base de Datos MySQL en Servidor </w:t>
+      </w:r>
+    </w:p>
+    <w:p>
+      <w:pPr>
+        <w:rPr>
+          <w:rFonts w:ascii="Times New Roman" w:cs="Times New Roman" w:eastAsia="Times New Roman" w:hAnsi="Times New Roman"/>
+          <w:sz w:val="24"/>
+          <w:szCs w:val="24"/>
+        </w:rPr>
+      </w:pPr>
+      <w:r>
+        <w:rPr>
+          <w:rtl w:val="0"/>
+        </w:rPr>
+      </w:r>
+    </w:p>
+    <w:p>
+      <w:pPr>
+        <w:rPr>
+          <w:rFonts w:ascii="Times New Roman" w:cs="Times New Roman" w:eastAsia="Times New Roman" w:hAnsi="Times New Roman"/>
+          <w:sz w:val="24"/>
+          <w:szCs w:val="24"/>
+        </w:rPr>
+      </w:pPr>
+      <w:r>
+        <w:rPr>
+          <w:rtl w:val="0"/>
+        </w:rPr>
+      </w:r>
+    </w:p>
+    <w:p>
+      <w:pPr>
+        <w:rPr>
+          <w:rFonts w:ascii="Times New Roman" w:cs="Times New Roman" w:eastAsia="Times New Roman" w:hAnsi="Times New Roman"/>
+          <w:sz w:val="24"/>
+          <w:szCs w:val="24"/>
+        </w:rPr>
+      </w:pPr>
+      <w:r>
+        <w:rPr>
+          <w:rFonts w:ascii="Times New Roman" w:cs="Times New Roman" w:eastAsia="Times New Roman" w:hAnsi="Times New Roman"/>
+          <w:sz w:val="24"/>
+          <w:szCs w:val="24"/>
+        </w:rPr>
+        <w:drawing>
+          <wp:inline distB="114300" distT="114300" distL="114300" distR="114300">
+            <wp:extent cx="5476875" cy="2852606"/>
+            <wp:effectExtent b="0" l="0" r="0" t="0"/>
+            <wp:docPr id="6" name="image13.png"/>
+            <a:graphic>
+              <a:graphicData uri="http://schemas.openxmlformats.org/drawingml/2006/picture">
+                <pic:pic>
+                  <pic:nvPicPr>
+                    <pic:cNvPr id="0" name="image13.png"/>
+                    <pic:cNvPicPr preferRelativeResize="0"/>
+                  </pic:nvPicPr>
+                  <pic:blipFill>
+                    <a:blip r:embed="rId20"/>
+                    <a:srcRect b="0" l="0" r="4485" t="11655"/>
+                    <a:stretch>
+                      <a:fillRect/>
+                    </a:stretch>
+                  </pic:blipFill>
+                  <pic:spPr>
+                    <a:xfrm>
+                      <a:off x="0" y="0"/>
+                      <a:ext cx="5476875" cy="2852606"/>
+                    </a:xfrm>
+                    <a:prstGeom prst="rect"/>
+                    <a:ln/>
+                  </pic:spPr>
+                </pic:pic>
+              </a:graphicData>
+            </a:graphic>
+          </wp:inline>
+        </w:drawing>
+      </w:r>
+      <w:r>
+        <w:rPr>
+          <w:rtl w:val="0"/>
+        </w:rPr>
+      </w:r>
+    </w:p>
+    <w:p>
+      <w:pPr>
+        <w:rPr>
+          <w:rFonts w:ascii="Times New Roman" w:cs="Times New Roman" w:eastAsia="Times New Roman" w:hAnsi="Times New Roman"/>
+          <w:sz w:val="24"/>
+          <w:szCs w:val="24"/>
+        </w:rPr>
+      </w:pPr>
+      <w:r>
+        <w:rPr>
+          <w:rFonts w:ascii="Times New Roman" w:cs="Times New Roman" w:eastAsia="Times New Roman" w:hAnsi="Times New Roman"/>
+          <w:sz w:val="24"/>
+          <w:szCs w:val="24"/>
+          <w:rtl w:val="0"/>
+        </w:rPr>
+        <w:t xml:space="preserve">6.4 Máquina Virtual y Sistema Operativo Utilizado</w:t>
+      </w:r>
+    </w:p>
+    <w:p>
+      <w:pPr>
+        <w:rPr>
+          <w:rFonts w:ascii="Times New Roman" w:cs="Times New Roman" w:eastAsia="Times New Roman" w:hAnsi="Times New Roman"/>
+          <w:sz w:val="24"/>
+          <w:szCs w:val="24"/>
+        </w:rPr>
+      </w:pPr>
+      <w:r>
+        <w:rPr>
+          <w:rtl w:val="0"/>
+        </w:rPr>
+      </w:r>
+    </w:p>
+    <w:p>
+      <w:pPr>
+        <w:rPr>
+          <w:rFonts w:ascii="Times New Roman" w:cs="Times New Roman" w:eastAsia="Times New Roman" w:hAnsi="Times New Roman"/>
+          <w:sz w:val="24"/>
+          <w:szCs w:val="24"/>
+        </w:rPr>
+      </w:pPr>
+      <w:r>
+        <w:rPr>
+          <w:rFonts w:ascii="Times New Roman" w:cs="Times New Roman" w:eastAsia="Times New Roman" w:hAnsi="Times New Roman"/>
+          <w:sz w:val="24"/>
+          <w:szCs w:val="24"/>
+        </w:rPr>
+        <w:drawing>
+          <wp:inline distB="114300" distT="114300" distL="114300" distR="114300">
+            <wp:extent cx="5731200" cy="3225800"/>
+            <wp:effectExtent b="0" l="0" r="0" t="0"/>
+            <wp:docPr id="17" name="image12.png"/>
+            <a:graphic>
+              <a:graphicData uri="http://schemas.openxmlformats.org/drawingml/2006/picture">
+                <pic:pic>
+                  <pic:nvPicPr>
+                    <pic:cNvPr id="0" name="image12.png"/>
+                    <pic:cNvPicPr preferRelativeResize="0"/>
+                  </pic:nvPicPr>
+                  <pic:blipFill>
+                    <a:blip r:embed="rId21"/>
+                    <a:srcRect b="0" l="0" r="0" t="0"/>
+                    <a:stretch>
+                      <a:fillRect/>
+                    </a:stretch>
+                  </pic:blipFill>
+                  <pic:spPr>
+                    <a:xfrm>
+                      <a:off x="0" y="0"/>
+                      <a:ext cx="5731200" cy="3225800"/>
+                    </a:xfrm>
+                    <a:prstGeom prst="rect"/>
+                    <a:ln/>
+                  </pic:spPr>
+                </pic:pic>
+              </a:graphicData>
+            </a:graphic>
+          </wp:inline>
+        </w:drawing>
+      </w:r>
+      <w:r>
+        <w:rPr>
+          <w:rtl w:val="0"/>
+        </w:rPr>
+      </w:r>
+    </w:p>
     <w:sectPr>
-      <w:headerReference r:id="rId19" w:type="default"/>
-      <w:headerReference r:id="rId20" w:type="first"/>
-      <w:footerReference r:id="rId21" w:type="default"/>
-      <w:footerReference r:id="rId22" w:type="first"/>
+      <w:headerReference r:id="rId22" w:type="default"/>
+      <w:headerReference r:id="rId23" w:type="first"/>
+      <w:footerReference r:id="rId24" w:type="default"/>
+      <w:footerReference r:id="rId25" w:type="first"/>
       <w:pgSz w:h="16834" w:w="11909" w:orient="portrait"/>
       <w:pgMar w:bottom="1440" w:top="566.9291338582677" w:left="1440" w:right="1440" w:header="720" w:footer="720"/>
       <w:pgNumType w:start="1"/>
@@ -48626,7 +48951,7 @@
                           <a:tbl>
                             <a:tblPr bandRow="1">
                               <a:noFill/>
-                              <a:tableStyleId>{CD52C5F5-F98F-4E15-8F4A-FA161A6D20E7}</a:tableStyleId>
+                              <a:tableStyleId>{BF97589D-289F-47F5-80C2-0E0FEB78F96B}</a:tableStyleId>
                             </a:tblPr>
                             <a:tblGrid>
                               <a:gridCol w="3142300"/>
@@ -48744,12 +49069,12 @@
               <wp:extent cx="3414713" cy="208723"/>
               <wp:effectExtent b="0" l="0" r="0" t="0"/>
               <wp:wrapNone/>
-              <wp:docPr id="1" name="image14.png"/>
+              <wp:docPr id="1" name="image17.png"/>
               <a:graphic>
                 <a:graphicData uri="http://schemas.openxmlformats.org/drawingml/2006/picture">
                   <pic:pic>
                     <pic:nvPicPr>
-                      <pic:cNvPr id="0" name="image14.png"/>
+                      <pic:cNvPr id="0" name="image17.png"/>
                       <pic:cNvPicPr preferRelativeResize="0"/>
                     </pic:nvPicPr>
                     <pic:blipFill>

</xml_diff>